<commit_message>
Shifted Referance to  bottom
</commit_message>
<xml_diff>
--- a/src/question2/Question-2.docx
+++ b/src/question2/Question-2.docx
@@ -80,23 +80,7 @@
           <w:bCs/>
           <w:u w:val="single"/>
         </w:rPr>
-        <w:t>P</w:t>
-      </w:r>
-      <w:r>
-        <w:rPr>
-          <w:b/>
-          <w:bCs/>
-          <w:u w:val="single"/>
-        </w:rPr>
-        <w:t>seudocode</w:t>
-      </w:r>
-      <w:r>
-        <w:rPr>
-          <w:b/>
-          <w:bCs/>
-          <w:u w:val="single"/>
-        </w:rPr>
-        <w:t>:</w:t>
+        <w:t>Pseudocode:</w:t>
       </w:r>
     </w:p>
     <w:p>
@@ -751,21 +735,7 @@
           <w:b/>
           <w:bCs/>
         </w:rPr>
-        <w:t xml:space="preserve">   </w:t>
-      </w:r>
-      <w:r>
-        <w:rPr>
-          <w:b/>
-          <w:bCs/>
-        </w:rPr>
-        <w:t xml:space="preserve">the </w:t>
-      </w:r>
-      <w:r>
-        <w:rPr>
-          <w:b/>
-          <w:bCs/>
-        </w:rPr>
-        <w:t>complexity of your algorithm</w:t>
+        <w:t xml:space="preserve">   the complexity of your algorithm</w:t>
       </w:r>
     </w:p>
     <w:bookmarkEnd w:id="0"/>
@@ -850,37 +820,601 @@
       </w:pPr>
     </w:p>
     <w:p>
-      <w:r>
-        <w:rPr>
-          <w:b/>
-          <w:bCs/>
-        </w:rPr>
-        <w:t>Reference</w:t>
-      </w:r>
-      <w:r>
-        <w:rPr>
-          <w:b/>
-          <w:bCs/>
-        </w:rPr>
+      <w:pPr>
+        <w:rPr>
+          <w:b/>
+          <w:bCs/>
+          <w:u w:val="single"/>
+        </w:rPr>
+      </w:pPr>
+      <w:r>
+        <w:rPr>
+          <w:b/>
+          <w:bCs/>
+          <w:u w:val="single"/>
+        </w:rPr>
+        <w:t>Code Explanation:</w:t>
+      </w:r>
+    </w:p>
+    <w:p>
+      <w:r>
+        <w:t>The c</w:t>
+      </w:r>
+      <w:r>
+        <w:t xml:space="preserve">ode is designed to merge </w:t>
+      </w:r>
+      <w:r>
+        <w:t>N-sorted</w:t>
+      </w:r>
+      <w:r>
+        <w:t xml:space="preserve"> arrays (represented as lists) into a single sorted list and then find the median of that merged list. Here's a step-by-step explanation:</w:t>
+      </w:r>
+    </w:p>
+    <w:p/>
+    <w:p>
+      <w:r>
+        <w:t>Merging Sorted Lists</w:t>
+      </w:r>
+      <w:r>
         <w:t>:</w:t>
       </w:r>
     </w:p>
-    <w:p>
-      <w:r>
-        <w:t>- https://www.codingninjas.com/studio/online-compiler/online-cpp-compiler</w:t>
-      </w:r>
-    </w:p>
+    <w:p/>
+    <w:p>
+      <w:r>
+        <w:t xml:space="preserve">The first part of the code focuses on merging </w:t>
+      </w:r>
+      <w:r>
+        <w:t>N-sorted</w:t>
+      </w:r>
+      <w:r>
+        <w:t xml:space="preserve"> arrays efficiently.</w:t>
+      </w:r>
+    </w:p>
+    <w:p/>
+    <w:p>
+      <w:r>
+        <w:t>Function: `</w:t>
+      </w:r>
+      <w:proofErr w:type="spellStart"/>
+      <w:r>
+        <w:t>mergeNSortedArrayLists</w:t>
+      </w:r>
+      <w:proofErr w:type="spellEnd"/>
+      <w:r>
+        <w:t>`</w:t>
+      </w:r>
+    </w:p>
+    <w:p/>
     <w:p>
       <w:r>
         <w:t xml:space="preserve">- </w:t>
       </w:r>
-      <w:proofErr w:type="spellStart"/>
-      <w:r>
-        <w:t>ChatGPT</w:t>
-      </w:r>
-      <w:proofErr w:type="spellEnd"/>
-      <w:r>
-        <w:t xml:space="preserve"> -&gt; For Quick Snippets</w:t>
+      <w:r>
+        <w:rPr>
+          <w:b/>
+          <w:bCs/>
+        </w:rPr>
+        <w:t>Input</w:t>
+      </w:r>
+      <w:r>
+        <w:t xml:space="preserve">: `List&lt;List&lt;Integer&gt;&gt; arrays` - A list of </w:t>
+      </w:r>
+      <w:proofErr w:type="gramStart"/>
+      <w:r>
+        <w:t>N</w:t>
+      </w:r>
+      <w:proofErr w:type="gramEnd"/>
+      <w:r>
+        <w:t xml:space="preserve"> sorted lists, where each inner list represents a sorted array of integers.</w:t>
+      </w:r>
+    </w:p>
+    <w:p>
+      <w:r>
+        <w:t xml:space="preserve">- </w:t>
+      </w:r>
+      <w:r>
+        <w:rPr>
+          <w:b/>
+          <w:bCs/>
+        </w:rPr>
+        <w:t>Output</w:t>
+      </w:r>
+      <w:r>
+        <w:t>: `List&lt;Integer&gt;` - A single sorted list containing all elements from the input lists.</w:t>
+      </w:r>
+    </w:p>
+    <w:p/>
+    <w:p>
+      <w:pPr>
+        <w:rPr>
+          <w:b/>
+          <w:bCs/>
+          <w:u w:val="single"/>
+        </w:rPr>
+      </w:pPr>
+      <w:r>
+        <w:rPr>
+          <w:b/>
+          <w:bCs/>
+          <w:u w:val="single"/>
+        </w:rPr>
+        <w:t>Merging Algorithm:</w:t>
+      </w:r>
+    </w:p>
+    <w:p/>
+    <w:p>
+      <w:r>
+        <w:t>1. Initialize an empty result list `result` that will store the merged elements.</w:t>
+      </w:r>
+    </w:p>
+    <w:p/>
+    <w:p>
+      <w:r>
+        <w:lastRenderedPageBreak/>
+        <w:t xml:space="preserve">2. Create an array </w:t>
+      </w:r>
+      <w:r>
+        <w:t xml:space="preserve">of </w:t>
+      </w:r>
+      <w:r>
+        <w:t>`indices` to keep track of the current position (index) in each input list. Initialize all indices to 0.</w:t>
+      </w:r>
+    </w:p>
+    <w:p/>
+    <w:p>
+      <w:r>
+        <w:t xml:space="preserve">3. Create a </w:t>
+      </w:r>
+      <w:proofErr w:type="spellStart"/>
+      <w:r>
+        <w:t>boolean</w:t>
+      </w:r>
+      <w:proofErr w:type="spellEnd"/>
+      <w:r>
+        <w:t xml:space="preserve"> variable `</w:t>
+      </w:r>
+      <w:proofErr w:type="spellStart"/>
+      <w:r>
+        <w:t>allListsEmpty</w:t>
+      </w:r>
+      <w:proofErr w:type="spellEnd"/>
+      <w:r>
+        <w:t>` and set it to `false`. This variable will help determine when all input lists are exhausted.</w:t>
+      </w:r>
+    </w:p>
+    <w:p/>
+    <w:p>
+      <w:r>
+        <w:t>4. Start a timer to measure the runtime.</w:t>
+      </w:r>
+    </w:p>
+    <w:p/>
+    <w:p>
+      <w:r>
+        <w:t>5. Enter a loop that continues until `</w:t>
+      </w:r>
+      <w:proofErr w:type="spellStart"/>
+      <w:r>
+        <w:t>allListsEmpty</w:t>
+      </w:r>
+      <w:proofErr w:type="spellEnd"/>
+      <w:r>
+        <w:t>` is `true`, meaning that all input lists have been fully processed.</w:t>
+      </w:r>
+    </w:p>
+    <w:p/>
+    <w:p>
+      <w:r>
+        <w:t>6. Inside the loop, initialize `</w:t>
+      </w:r>
+      <w:proofErr w:type="spellStart"/>
+      <w:r>
+        <w:t>minValue</w:t>
+      </w:r>
+      <w:proofErr w:type="spellEnd"/>
+      <w:r>
+        <w:t>` to `</w:t>
+      </w:r>
+      <w:proofErr w:type="spellStart"/>
+      <w:r>
+        <w:t>Integer.MAX_VALUE</w:t>
+      </w:r>
+      <w:proofErr w:type="spellEnd"/>
+      <w:r>
+        <w:t>` and `</w:t>
+      </w:r>
+      <w:proofErr w:type="spellStart"/>
+      <w:r>
+        <w:t>minIndex</w:t>
+      </w:r>
+      <w:proofErr w:type="spellEnd"/>
+      <w:r>
+        <w:t>` to -1. These variables will keep track of the smallest value among the heads of the input lists and the index of the list from which the smallest value was taken.</w:t>
+      </w:r>
+    </w:p>
+    <w:p/>
+    <w:p>
+      <w:r>
+        <w:t>7. Iterate over each input list using a for loop.</w:t>
+      </w:r>
+    </w:p>
+    <w:p/>
+    <w:p>
+      <w:r>
+        <w:t>8. For each list, check if the corresponding index (`indices[</w:t>
+      </w:r>
+      <w:proofErr w:type="spellStart"/>
+      <w:r>
+        <w:t>i</w:t>
+      </w:r>
+      <w:proofErr w:type="spellEnd"/>
+      <w:r>
+        <w:t>]`) is within the bounds of the list. If it is, this list is not empty.</w:t>
+      </w:r>
+    </w:p>
+    <w:p/>
+    <w:p>
+      <w:r>
+        <w:t>9. If the list is not empty, retrieve the value at the current index in that list and compare it to `</w:t>
+      </w:r>
+      <w:proofErr w:type="spellStart"/>
+      <w:r>
+        <w:t>minValue</w:t>
+      </w:r>
+      <w:proofErr w:type="spellEnd"/>
+      <w:r>
+        <w:t>`. If the current value is smaller, update `</w:t>
+      </w:r>
+      <w:proofErr w:type="spellStart"/>
+      <w:r>
+        <w:t>minValue</w:t>
+      </w:r>
+      <w:proofErr w:type="spellEnd"/>
+      <w:r>
+        <w:t>` and `</w:t>
+      </w:r>
+      <w:proofErr w:type="spellStart"/>
+      <w:r>
+        <w:t>minIndex</w:t>
+      </w:r>
+      <w:proofErr w:type="spellEnd"/>
+      <w:r>
+        <w:t>`.</w:t>
+      </w:r>
+    </w:p>
+    <w:p/>
+    <w:p>
+      <w:r>
+        <w:t>10. After processing all lists, you will have found the smallest value among the heads of the input lists.</w:t>
+      </w:r>
+    </w:p>
+    <w:p/>
+    <w:p>
+      <w:r>
+        <w:t>11. If `</w:t>
+      </w:r>
+      <w:proofErr w:type="spellStart"/>
+      <w:r>
+        <w:t>minIndex</w:t>
+      </w:r>
+      <w:proofErr w:type="spellEnd"/>
+      <w:r>
+        <w:t>` is not -1 (meaning a valid minimum value was found), add `</w:t>
+      </w:r>
+      <w:proofErr w:type="spellStart"/>
+      <w:r>
+        <w:t>minValue</w:t>
+      </w:r>
+      <w:proofErr w:type="spellEnd"/>
+      <w:r>
+        <w:t>` to the `result` list and increment the index for that list (`indices[</w:t>
+      </w:r>
+      <w:proofErr w:type="spellStart"/>
+      <w:r>
+        <w:t>minIndex</w:t>
+      </w:r>
+      <w:proofErr w:type="spellEnd"/>
+      <w:r>
+        <w:t>]`) to move to the next value in that list.</w:t>
+      </w:r>
+    </w:p>
+    <w:p/>
+    <w:p>
+      <w:r>
+        <w:t>12. Check if all input lists are empty by inspecting the `</w:t>
+      </w:r>
+      <w:proofErr w:type="spellStart"/>
+      <w:r>
+        <w:t>allListsEmpty</w:t>
+      </w:r>
+      <w:proofErr w:type="spellEnd"/>
+      <w:r>
+        <w:t>` flag. If any list is not empty, set `</w:t>
+      </w:r>
+      <w:proofErr w:type="spellStart"/>
+      <w:r>
+        <w:t>allListsEmpty</w:t>
+      </w:r>
+      <w:proofErr w:type="spellEnd"/>
+      <w:r>
+        <w:t>` to `false`.</w:t>
+      </w:r>
+    </w:p>
+    <w:p/>
+    <w:p>
+      <w:r>
+        <w:t>13. The loop repeats until `</w:t>
+      </w:r>
+      <w:proofErr w:type="spellStart"/>
+      <w:r>
+        <w:t>allListsEmpty</w:t>
+      </w:r>
+      <w:proofErr w:type="spellEnd"/>
+      <w:r>
+        <w:t>` becomes `true`, at which point all input lists have been fully processed.</w:t>
+      </w:r>
+    </w:p>
+    <w:p/>
+    <w:p>
+      <w:r>
+        <w:t>14. Stop the timer to measure the runtime.</w:t>
+      </w:r>
+    </w:p>
+    <w:p/>
+    <w:p>
+      <w:r>
+        <w:t>15. Return the `result` list, which contains all elements from the input lists in sorted order.</w:t>
+      </w:r>
+    </w:p>
+    <w:p/>
+    <w:p>
+      <w:pPr>
+        <w:rPr>
+          <w:b/>
+          <w:bCs/>
+          <w:u w:val="single"/>
+        </w:rPr>
+      </w:pPr>
+      <w:r>
+        <w:rPr>
+          <w:b/>
+          <w:bCs/>
+          <w:u w:val="single"/>
+        </w:rPr>
+        <w:t>Finding the Median</w:t>
+      </w:r>
+      <w:r>
+        <w:rPr>
+          <w:b/>
+          <w:bCs/>
+          <w:u w:val="single"/>
+        </w:rPr>
+        <w:t>:</w:t>
+      </w:r>
+    </w:p>
+    <w:p/>
+    <w:p>
+      <w:r>
+        <w:t>After merging the input lists, the code proceeds to find the median of the merged list.</w:t>
+      </w:r>
+    </w:p>
+    <w:p/>
+    <w:p>
+      <w:r>
+        <w:rPr>
+          <w:b/>
+          <w:bCs/>
+        </w:rPr>
+        <w:lastRenderedPageBreak/>
+        <w:t>Function</w:t>
+      </w:r>
+      <w:r>
+        <w:t>: `</w:t>
+      </w:r>
+      <w:proofErr w:type="spellStart"/>
+      <w:r>
+        <w:t>findMedian</w:t>
+      </w:r>
+      <w:proofErr w:type="spellEnd"/>
+      <w:r>
+        <w:t>`</w:t>
+      </w:r>
+    </w:p>
+    <w:p/>
+    <w:p>
+      <w:r>
+        <w:t xml:space="preserve">- </w:t>
+      </w:r>
+      <w:r>
+        <w:rPr>
+          <w:b/>
+          <w:bCs/>
+        </w:rPr>
+        <w:t>Input</w:t>
+      </w:r>
+      <w:r>
+        <w:t xml:space="preserve">: `List&lt;Integer&gt; </w:t>
+      </w:r>
+      <w:proofErr w:type="spellStart"/>
+      <w:r>
+        <w:t>sortedList</w:t>
+      </w:r>
+      <w:proofErr w:type="spellEnd"/>
+      <w:r>
+        <w:t>` - A sorted list of integers.</w:t>
+      </w:r>
+    </w:p>
+    <w:p>
+      <w:r>
+        <w:t xml:space="preserve">- </w:t>
+      </w:r>
+      <w:r>
+        <w:rPr>
+          <w:b/>
+          <w:bCs/>
+        </w:rPr>
+        <w:t>Output</w:t>
+      </w:r>
+      <w:r>
+        <w:t>: `double` - The median value of the list.</w:t>
+      </w:r>
+    </w:p>
+    <w:p/>
+    <w:p>
+      <w:pPr>
+        <w:rPr>
+          <w:b/>
+          <w:bCs/>
+          <w:u w:val="single"/>
+        </w:rPr>
+      </w:pPr>
+      <w:r>
+        <w:rPr>
+          <w:b/>
+          <w:bCs/>
+          <w:u w:val="single"/>
+        </w:rPr>
+        <w:t>Median Calculation:</w:t>
+      </w:r>
+    </w:p>
+    <w:p/>
+    <w:p>
+      <w:r>
+        <w:t>1. Calculate the total size of the merged list using `</w:t>
+      </w:r>
+      <w:proofErr w:type="spellStart"/>
+      <w:r>
+        <w:t>sortedList.size</w:t>
+      </w:r>
+      <w:proofErr w:type="spellEnd"/>
+      <w:proofErr w:type="gramStart"/>
+      <w:r>
+        <w:t>()`</w:t>
+      </w:r>
+      <w:proofErr w:type="gramEnd"/>
+      <w:r>
+        <w:t>.</w:t>
+      </w:r>
+    </w:p>
+    <w:p/>
+    <w:p>
+      <w:r>
+        <w:t>2. Determine the middle index by dividing the total size by 2.</w:t>
+      </w:r>
+    </w:p>
+    <w:p/>
+    <w:p>
+      <w:r>
+        <w:t>3. If the total size is even (i.e., `</w:t>
+      </w:r>
+      <w:proofErr w:type="spellStart"/>
+      <w:r>
+        <w:t>totalSize</w:t>
+      </w:r>
+      <w:proofErr w:type="spellEnd"/>
+      <w:r>
+        <w:t xml:space="preserve"> % 2 == 0`), return the average of the two middle elements. This is done by retrieving the elements at indices `middle - 1` and `middle`, summing them, and dividing by 2.0 to ensure a floating-point result.</w:t>
+      </w:r>
+    </w:p>
+    <w:p/>
+    <w:p>
+      <w:r>
+        <w:t>4. If the total size is odd, simply return the middle element, which can be obtained using `</w:t>
+      </w:r>
+      <w:proofErr w:type="spellStart"/>
+      <w:r>
+        <w:t>sortedList.get</w:t>
+      </w:r>
+      <w:proofErr w:type="spellEnd"/>
+      <w:r>
+        <w:t>(middle)`.</w:t>
+      </w:r>
+    </w:p>
+    <w:p/>
+    <w:p>
+      <w:pPr>
+        <w:rPr>
+          <w:b/>
+          <w:bCs/>
+          <w:u w:val="single"/>
+        </w:rPr>
+      </w:pPr>
+      <w:r>
+        <w:rPr>
+          <w:b/>
+          <w:bCs/>
+          <w:u w:val="single"/>
+        </w:rPr>
+        <w:t>Main Function</w:t>
+      </w:r>
+      <w:r>
+        <w:rPr>
+          <w:b/>
+          <w:bCs/>
+          <w:u w:val="single"/>
+        </w:rPr>
+        <w:t>:</w:t>
+      </w:r>
+    </w:p>
+    <w:p/>
+    <w:p>
+      <w:r>
+        <w:t>The `main` function coordinates the execution of the code.</w:t>
+      </w:r>
+    </w:p>
+    <w:p/>
+    <w:p>
+      <w:r>
+        <w:t>1. It reads the input data from a file and stores it in a list of lists (`</w:t>
+      </w:r>
+      <w:proofErr w:type="spellStart"/>
+      <w:r>
+        <w:t>inputSortedList</w:t>
+      </w:r>
+      <w:proofErr w:type="spellEnd"/>
+      <w:r>
+        <w:t>`).</w:t>
+      </w:r>
+    </w:p>
+    <w:p/>
+    <w:p>
+      <w:r>
+        <w:t>2. The code then merges the input lists using the `</w:t>
+      </w:r>
+      <w:proofErr w:type="spellStart"/>
+      <w:r>
+        <w:t>mergeNSortedArrayLists</w:t>
+      </w:r>
+      <w:proofErr w:type="spellEnd"/>
+      <w:r>
+        <w:t>` function and measures the runtime for this operation.</w:t>
+      </w:r>
+    </w:p>
+    <w:p/>
+    <w:p>
+      <w:r>
+        <w:t>3. After merging, it calculates the median using the `</w:t>
+      </w:r>
+      <w:proofErr w:type="spellStart"/>
+      <w:r>
+        <w:t>findMedian</w:t>
+      </w:r>
+      <w:proofErr w:type="spellEnd"/>
+      <w:r>
+        <w:t>` function and displays both the merged list and the calculated median.</w:t>
+      </w:r>
+    </w:p>
+    <w:p/>
+    <w:p>
+      <w:r>
+        <w:t xml:space="preserve">In summary, this code efficiently merges N sorted lists without re-sorting the entire dataset and then calculates the median from the merged list. The result is </w:t>
+      </w:r>
+      <w:r>
+        <w:t>runtime-efficient</w:t>
+      </w:r>
+      <w:r>
+        <w:t>, making it suitable for processing large datasets of sorted lists.</w:t>
       </w:r>
     </w:p>
     <w:p>
@@ -891,609 +1425,37 @@
       </w:pPr>
     </w:p>
     <w:p>
-      <w:pPr>
-        <w:rPr>
-          <w:b/>
-          <w:bCs/>
-        </w:rPr>
-      </w:pPr>
-    </w:p>
-    <w:p>
-      <w:pPr>
-        <w:rPr>
-          <w:b/>
-          <w:bCs/>
-          <w:u w:val="single"/>
-        </w:rPr>
-      </w:pPr>
-      <w:r>
-        <w:rPr>
-          <w:b/>
-          <w:bCs/>
-          <w:u w:val="single"/>
-        </w:rPr>
-        <w:t>Code Explanation:</w:t>
-      </w:r>
-    </w:p>
-    <w:p>
-      <w:r>
-        <w:t>The c</w:t>
-      </w:r>
-      <w:r>
-        <w:t xml:space="preserve">ode is designed to merge </w:t>
-      </w:r>
-      <w:r>
-        <w:t>N-sorted</w:t>
-      </w:r>
-      <w:r>
-        <w:t xml:space="preserve"> arrays (represented as lists) into a single sorted list and then find the median of that merged list. Here's a step-by-step explanation:</w:t>
-      </w:r>
-    </w:p>
-    <w:p/>
-    <w:p>
-      <w:r>
-        <w:t>Merging Sorted Lists</w:t>
-      </w:r>
-      <w:r>
+      <w:r>
+        <w:rPr>
+          <w:b/>
+          <w:bCs/>
+        </w:rPr>
+        <w:t>Reference</w:t>
+      </w:r>
+      <w:r>
+        <w:rPr>
+          <w:b/>
+          <w:bCs/>
+        </w:rPr>
         <w:t>:</w:t>
       </w:r>
     </w:p>
-    <w:p/>
-    <w:p>
-      <w:r>
-        <w:t xml:space="preserve">The first part of the code focuses on merging </w:t>
-      </w:r>
-      <w:r>
-        <w:t>N-sorted</w:t>
-      </w:r>
-      <w:r>
-        <w:t xml:space="preserve"> arrays efficiently.</w:t>
-      </w:r>
-    </w:p>
-    <w:p/>
-    <w:p>
-      <w:r>
-        <w:t>Function: `</w:t>
-      </w:r>
-      <w:proofErr w:type="spellStart"/>
-      <w:r>
-        <w:t>mergeNSortedArrayLists</w:t>
-      </w:r>
-      <w:proofErr w:type="spellEnd"/>
-      <w:r>
-        <w:t>`</w:t>
-      </w:r>
-    </w:p>
-    <w:p/>
+    <w:p>
+      <w:r>
+        <w:t>- https://www.codingninjas.com/studio/online-compiler/online-cpp-compiler</w:t>
+      </w:r>
+    </w:p>
     <w:p>
       <w:r>
         <w:t xml:space="preserve">- </w:t>
       </w:r>
-      <w:r>
-        <w:rPr>
-          <w:b/>
-          <w:bCs/>
-        </w:rPr>
-        <w:t>Input</w:t>
-      </w:r>
-      <w:r>
-        <w:t xml:space="preserve">: `List&lt;List&lt;Integer&gt;&gt; arrays` - A list of </w:t>
-      </w:r>
-      <w:proofErr w:type="gramStart"/>
-      <w:r>
-        <w:t>N</w:t>
-      </w:r>
-      <w:proofErr w:type="gramEnd"/>
-      <w:r>
-        <w:t xml:space="preserve"> sorted lists, where each inner list represents a sorted array of integers.</w:t>
-      </w:r>
-    </w:p>
-    <w:p>
-      <w:r>
-        <w:lastRenderedPageBreak/>
-        <w:t xml:space="preserve">- </w:t>
-      </w:r>
-      <w:r>
-        <w:rPr>
-          <w:b/>
-          <w:bCs/>
-        </w:rPr>
-        <w:t>Output</w:t>
-      </w:r>
-      <w:r>
-        <w:t>: `List&lt;Integer&gt;` - A single sorted list containing all elements from the input lists.</w:t>
-      </w:r>
-    </w:p>
-    <w:p/>
-    <w:p>
-      <w:pPr>
-        <w:rPr>
-          <w:b/>
-          <w:bCs/>
-          <w:u w:val="single"/>
-        </w:rPr>
-      </w:pPr>
-      <w:r>
-        <w:rPr>
-          <w:b/>
-          <w:bCs/>
-          <w:u w:val="single"/>
-        </w:rPr>
-        <w:t>Merging Algorithm:</w:t>
-      </w:r>
-    </w:p>
-    <w:p/>
-    <w:p>
-      <w:r>
-        <w:t>1. Initialize an empty result list `result` that will store the merged elements.</w:t>
-      </w:r>
-    </w:p>
-    <w:p/>
-    <w:p>
-      <w:r>
-        <w:t xml:space="preserve">2. Create an array </w:t>
-      </w:r>
-      <w:r>
-        <w:t xml:space="preserve">of </w:t>
-      </w:r>
-      <w:r>
-        <w:t>`indices` to keep track of the current position (index) in each input list. Initialize all indices to 0.</w:t>
-      </w:r>
-    </w:p>
-    <w:p/>
-    <w:p>
-      <w:r>
-        <w:t xml:space="preserve">3. Create a </w:t>
-      </w:r>
-      <w:proofErr w:type="spellStart"/>
-      <w:r>
-        <w:t>boolean</w:t>
-      </w:r>
-      <w:proofErr w:type="spellEnd"/>
-      <w:r>
-        <w:t xml:space="preserve"> variable `</w:t>
-      </w:r>
-      <w:proofErr w:type="spellStart"/>
-      <w:r>
-        <w:t>allListsEmpty</w:t>
-      </w:r>
-      <w:proofErr w:type="spellEnd"/>
-      <w:r>
-        <w:t>` and set it to `false`. This variable will help determine when all input lists are exhausted.</w:t>
-      </w:r>
-    </w:p>
-    <w:p/>
-    <w:p>
-      <w:r>
-        <w:t>4. Start a timer to measure the runtime.</w:t>
-      </w:r>
-    </w:p>
-    <w:p/>
-    <w:p>
-      <w:r>
-        <w:t>5. Enter a loop that continues until `</w:t>
-      </w:r>
-      <w:proofErr w:type="spellStart"/>
-      <w:r>
-        <w:t>allListsEmpty</w:t>
-      </w:r>
-      <w:proofErr w:type="spellEnd"/>
-      <w:r>
-        <w:t>` is `true`, meaning that all input lists have been fully processed.</w:t>
-      </w:r>
-    </w:p>
-    <w:p/>
-    <w:p>
-      <w:r>
-        <w:t>6. Inside the loop, initialize `</w:t>
-      </w:r>
-      <w:proofErr w:type="spellStart"/>
-      <w:r>
-        <w:t>minValue</w:t>
-      </w:r>
-      <w:proofErr w:type="spellEnd"/>
-      <w:r>
-        <w:t>` to `</w:t>
-      </w:r>
-      <w:proofErr w:type="spellStart"/>
-      <w:r>
-        <w:t>Integer.MAX_VALUE</w:t>
-      </w:r>
-      <w:proofErr w:type="spellEnd"/>
-      <w:r>
-        <w:t>` and `</w:t>
-      </w:r>
-      <w:proofErr w:type="spellStart"/>
-      <w:r>
-        <w:t>minIndex</w:t>
-      </w:r>
-      <w:proofErr w:type="spellEnd"/>
-      <w:r>
-        <w:t>` to -1. These variables will keep track of the smallest value among the heads of the input lists and the index of the list from which the smallest value was taken.</w:t>
-      </w:r>
-    </w:p>
-    <w:p/>
-    <w:p>
-      <w:r>
-        <w:t>7. Iterate over each input list using a for loop.</w:t>
-      </w:r>
-    </w:p>
-    <w:p/>
-    <w:p>
-      <w:r>
-        <w:t>8. For each list, check if the corresponding index (`indices[</w:t>
-      </w:r>
-      <w:proofErr w:type="spellStart"/>
-      <w:r>
-        <w:t>i</w:t>
-      </w:r>
-      <w:proofErr w:type="spellEnd"/>
-      <w:r>
-        <w:t>]`) is within the bounds of the list. If it is, this list is not empty.</w:t>
-      </w:r>
-    </w:p>
-    <w:p/>
-    <w:p>
-      <w:r>
-        <w:t>9. If the list is not empty, retrieve the value at the current index in that list and compare it to `</w:t>
-      </w:r>
-      <w:proofErr w:type="spellStart"/>
-      <w:r>
-        <w:t>minValue</w:t>
-      </w:r>
-      <w:proofErr w:type="spellEnd"/>
-      <w:r>
-        <w:t>`. If the current value is smaller, update `</w:t>
-      </w:r>
-      <w:proofErr w:type="spellStart"/>
-      <w:r>
-        <w:t>minValue</w:t>
-      </w:r>
-      <w:proofErr w:type="spellEnd"/>
-      <w:r>
-        <w:t>` and `</w:t>
-      </w:r>
-      <w:proofErr w:type="spellStart"/>
-      <w:r>
-        <w:t>minIndex</w:t>
-      </w:r>
-      <w:proofErr w:type="spellEnd"/>
-      <w:r>
-        <w:t>`.</w:t>
-      </w:r>
-    </w:p>
-    <w:p/>
-    <w:p>
-      <w:r>
-        <w:t>10. After processing all lists, you will have found the smallest value among the heads of the input lists.</w:t>
-      </w:r>
-    </w:p>
-    <w:p/>
-    <w:p>
-      <w:r>
-        <w:t>11. If `</w:t>
-      </w:r>
-      <w:proofErr w:type="spellStart"/>
-      <w:r>
-        <w:t>minIndex</w:t>
-      </w:r>
-      <w:proofErr w:type="spellEnd"/>
-      <w:r>
-        <w:t>` is not -1 (meaning a valid minimum value was found), add `</w:t>
-      </w:r>
-      <w:proofErr w:type="spellStart"/>
-      <w:r>
-        <w:t>minValue</w:t>
-      </w:r>
-      <w:proofErr w:type="spellEnd"/>
-      <w:r>
-        <w:t>` to the `result` list and increment the index for that list (`indices[</w:t>
-      </w:r>
-      <w:proofErr w:type="spellStart"/>
-      <w:r>
-        <w:t>minIndex</w:t>
-      </w:r>
-      <w:proofErr w:type="spellEnd"/>
-      <w:r>
-        <w:t>]`) to move to the next value in that list.</w:t>
-      </w:r>
-    </w:p>
-    <w:p/>
-    <w:p>
-      <w:r>
-        <w:t>12. Check if all input lists are empty by inspecting the `</w:t>
-      </w:r>
-      <w:proofErr w:type="spellStart"/>
-      <w:r>
-        <w:t>allListsEmpty</w:t>
-      </w:r>
-      <w:proofErr w:type="spellEnd"/>
-      <w:r>
-        <w:t>` flag. If any list is not empty, set `</w:t>
-      </w:r>
-      <w:proofErr w:type="spellStart"/>
-      <w:r>
-        <w:t>allListsEmpty</w:t>
-      </w:r>
-      <w:proofErr w:type="spellEnd"/>
-      <w:r>
-        <w:t>` to `false`.</w:t>
-      </w:r>
-    </w:p>
-    <w:p/>
-    <w:p>
-      <w:r>
-        <w:t>13. The loop repeats until `</w:t>
-      </w:r>
-      <w:proofErr w:type="spellStart"/>
-      <w:r>
-        <w:t>allListsEmpty</w:t>
-      </w:r>
-      <w:proofErr w:type="spellEnd"/>
-      <w:r>
-        <w:t>` becomes `true`, at which point all input lists have been fully processed.</w:t>
-      </w:r>
-    </w:p>
-    <w:p/>
-    <w:p>
-      <w:r>
-        <w:t>14. Stop the timer to measure the runtime.</w:t>
-      </w:r>
-    </w:p>
-    <w:p/>
-    <w:p>
-      <w:r>
-        <w:lastRenderedPageBreak/>
-        <w:t>15. Return the `result` list, which contains all elements from the input lists in sorted order.</w:t>
-      </w:r>
-    </w:p>
-    <w:p/>
-    <w:p>
-      <w:pPr>
-        <w:rPr>
-          <w:b/>
-          <w:bCs/>
-          <w:u w:val="single"/>
-        </w:rPr>
-      </w:pPr>
-      <w:r>
-        <w:rPr>
-          <w:b/>
-          <w:bCs/>
-          <w:u w:val="single"/>
-        </w:rPr>
-        <w:t>Finding the Median</w:t>
-      </w:r>
-      <w:r>
-        <w:rPr>
-          <w:b/>
-          <w:bCs/>
-          <w:u w:val="single"/>
-        </w:rPr>
-        <w:t>:</w:t>
-      </w:r>
-    </w:p>
-    <w:p/>
-    <w:p>
-      <w:r>
-        <w:t>After merging the input lists, the code proceeds to find the median of the merged list.</w:t>
-      </w:r>
-    </w:p>
-    <w:p/>
-    <w:p>
-      <w:r>
-        <w:rPr>
-          <w:b/>
-          <w:bCs/>
-        </w:rPr>
-        <w:t>Function</w:t>
-      </w:r>
-      <w:r>
-        <w:t>: `</w:t>
-      </w:r>
-      <w:proofErr w:type="spellStart"/>
-      <w:r>
-        <w:t>findMedian</w:t>
-      </w:r>
-      <w:proofErr w:type="spellEnd"/>
-      <w:r>
-        <w:t>`</w:t>
-      </w:r>
-    </w:p>
-    <w:p/>
-    <w:p>
-      <w:r>
-        <w:t xml:space="preserve">- </w:t>
-      </w:r>
-      <w:r>
-        <w:rPr>
-          <w:b/>
-          <w:bCs/>
-        </w:rPr>
-        <w:t>Input</w:t>
-      </w:r>
-      <w:r>
-        <w:t xml:space="preserve">: `List&lt;Integer&gt; </w:t>
-      </w:r>
-      <w:proofErr w:type="spellStart"/>
-      <w:r>
-        <w:t>sortedList</w:t>
-      </w:r>
-      <w:proofErr w:type="spellEnd"/>
-      <w:r>
-        <w:t>` - A sorted list of integers.</w:t>
-      </w:r>
-    </w:p>
-    <w:p>
-      <w:r>
-        <w:t xml:space="preserve">- </w:t>
-      </w:r>
-      <w:r>
-        <w:rPr>
-          <w:b/>
-          <w:bCs/>
-        </w:rPr>
-        <w:t>Output</w:t>
-      </w:r>
-      <w:r>
-        <w:t>: `double` - The median value of the list.</w:t>
-      </w:r>
-    </w:p>
-    <w:p/>
-    <w:p>
-      <w:pPr>
-        <w:rPr>
-          <w:b/>
-          <w:bCs/>
-          <w:u w:val="single"/>
-        </w:rPr>
-      </w:pPr>
-      <w:r>
-        <w:rPr>
-          <w:b/>
-          <w:bCs/>
-          <w:u w:val="single"/>
-        </w:rPr>
-        <w:t>Median Calculation:</w:t>
-      </w:r>
-    </w:p>
-    <w:p/>
-    <w:p>
-      <w:r>
-        <w:t>1. Calculate the total size of the merged list using `</w:t>
-      </w:r>
-      <w:proofErr w:type="spellStart"/>
-      <w:r>
-        <w:t>sortedList.size</w:t>
-      </w:r>
-      <w:proofErr w:type="spellEnd"/>
-      <w:proofErr w:type="gramStart"/>
-      <w:r>
-        <w:t>()`</w:t>
-      </w:r>
-      <w:proofErr w:type="gramEnd"/>
-      <w:r>
-        <w:t>.</w:t>
-      </w:r>
-    </w:p>
-    <w:p/>
-    <w:p>
-      <w:r>
-        <w:t>2. Determine the middle index by dividing the total size by 2.</w:t>
-      </w:r>
-    </w:p>
-    <w:p/>
-    <w:p>
-      <w:r>
-        <w:t>3. If the total size is even (i.e., `</w:t>
-      </w:r>
-      <w:proofErr w:type="spellStart"/>
-      <w:r>
-        <w:t>totalSize</w:t>
-      </w:r>
-      <w:proofErr w:type="spellEnd"/>
-      <w:r>
-        <w:t xml:space="preserve"> % 2 == 0`), return the average of the two middle elements. This is done by retrieving the elements at indices `middle - 1` and `middle`, summing them, and dividing by 2.0 to ensure a floating-point result.</w:t>
-      </w:r>
-    </w:p>
-    <w:p/>
-    <w:p>
-      <w:r>
-        <w:t>4. If the total size is odd, simply return the middle element, which can be obtained using `</w:t>
-      </w:r>
-      <w:proofErr w:type="spellStart"/>
-      <w:r>
-        <w:t>sortedList.get</w:t>
-      </w:r>
-      <w:proofErr w:type="spellEnd"/>
-      <w:r>
-        <w:t>(middle)`.</w:t>
-      </w:r>
-    </w:p>
-    <w:p/>
-    <w:p>
-      <w:pPr>
-        <w:rPr>
-          <w:b/>
-          <w:bCs/>
-          <w:u w:val="single"/>
-        </w:rPr>
-      </w:pPr>
-      <w:r>
-        <w:rPr>
-          <w:b/>
-          <w:bCs/>
-          <w:u w:val="single"/>
-        </w:rPr>
-        <w:t>Main Function</w:t>
-      </w:r>
-      <w:r>
-        <w:rPr>
-          <w:b/>
-          <w:bCs/>
-          <w:u w:val="single"/>
-        </w:rPr>
-        <w:t>:</w:t>
-      </w:r>
-    </w:p>
-    <w:p/>
-    <w:p>
-      <w:r>
-        <w:t>The `main` function coordinates the execution of the code.</w:t>
-      </w:r>
-    </w:p>
-    <w:p/>
-    <w:p>
-      <w:r>
-        <w:t>1. It reads the input data from a file and stores it in a list of lists (`</w:t>
-      </w:r>
-      <w:proofErr w:type="spellStart"/>
-      <w:r>
-        <w:t>inputSortedList</w:t>
-      </w:r>
-      <w:proofErr w:type="spellEnd"/>
-      <w:r>
-        <w:t>`).</w:t>
-      </w:r>
-    </w:p>
-    <w:p/>
-    <w:p>
-      <w:r>
-        <w:t>2. The code then merges the input lists using the `</w:t>
-      </w:r>
-      <w:proofErr w:type="spellStart"/>
-      <w:r>
-        <w:t>mergeNSortedArrayLists</w:t>
-      </w:r>
-      <w:proofErr w:type="spellEnd"/>
-      <w:r>
-        <w:t>` function and measures the runtime for this operation.</w:t>
-      </w:r>
-    </w:p>
-    <w:p/>
-    <w:p>
-      <w:r>
-        <w:t>3. After merging, it calculates the median using the `</w:t>
-      </w:r>
-      <w:proofErr w:type="spellStart"/>
-      <w:r>
-        <w:t>findMedian</w:t>
-      </w:r>
-      <w:proofErr w:type="spellEnd"/>
-      <w:r>
-        <w:t>` function and displays both the merged list and the calculated median.</w:t>
-      </w:r>
-    </w:p>
-    <w:p/>
-    <w:p>
-      <w:r>
-        <w:t xml:space="preserve">In summary, this code efficiently merges N sorted lists without re-sorting the entire dataset and then calculates the median from the merged list. The result is </w:t>
-      </w:r>
-      <w:r>
-        <w:t>runtime-efficient</w:t>
-      </w:r>
-      <w:r>
-        <w:t>, making it suitable for processing large datasets of sorted lists.</w:t>
+      <w:proofErr w:type="spellStart"/>
+      <w:r>
+        <w:t>ChatGPT</w:t>
+      </w:r>
+      <w:proofErr w:type="spellEnd"/>
+      <w:r>
+        <w:t xml:space="preserve"> -&gt; For Quick Snippets</w:t>
       </w:r>
     </w:p>
     <w:p>

</xml_diff>

<commit_message>
Added the overall view on how algorithm works
</commit_message>
<xml_diff>
--- a/src/question2/Question-2.docx
+++ b/src/question2/Question-2.docx
@@ -22,12 +22,21 @@
       </w:r>
     </w:p>
     <w:p>
-      <w:r>
-        <w:rPr>
-          <w:b/>
-          <w:bCs/>
-        </w:rPr>
-        <w:t xml:space="preserve">Github: </w:t>
+      <w:proofErr w:type="spellStart"/>
+      <w:r>
+        <w:rPr>
+          <w:b/>
+          <w:bCs/>
+        </w:rPr>
+        <w:t>Github</w:t>
+      </w:r>
+      <w:proofErr w:type="spellEnd"/>
+      <w:r>
+        <w:rPr>
+          <w:b/>
+          <w:bCs/>
+        </w:rPr>
+        <w:t xml:space="preserve">: </w:t>
       </w:r>
       <w:hyperlink r:id="rId4" w:history="1">
         <w:r>
@@ -103,7 +112,15 @@
     </w:p>
     <w:p>
       <w:r>
-        <w:t>Function mergeNSortedArrayLists(arrays):</w:t>
+        <w:t xml:space="preserve">Function </w:t>
+      </w:r>
+      <w:proofErr w:type="spellStart"/>
+      <w:r>
+        <w:t>mergeNSortedArrayLists</w:t>
+      </w:r>
+      <w:proofErr w:type="spellEnd"/>
+      <w:r>
+        <w:t>(arrays):</w:t>
       </w:r>
     </w:p>
     <w:p>
@@ -118,87 +135,274 @@
     </w:p>
     <w:p>
       <w:r>
-        <w:t xml:space="preserve">    allListsEmpty = false</w:t>
-      </w:r>
-    </w:p>
-    <w:p/>
-    <w:p>
-      <w:r>
-        <w:t xml:space="preserve">    while not allListsEmpty:</w:t>
-      </w:r>
-    </w:p>
-    <w:p>
-      <w:r>
-        <w:t xml:space="preserve">        allListsEmpty = true</w:t>
-      </w:r>
-    </w:p>
-    <w:p>
-      <w:r>
-        <w:t xml:space="preserve">        minValue = Integer.MAX_VALUE</w:t>
-      </w:r>
-    </w:p>
-    <w:p>
-      <w:r>
-        <w:t xml:space="preserve">        minIndex = -1</w:t>
-      </w:r>
-    </w:p>
-    <w:p/>
-    <w:p>
-      <w:r>
-        <w:t xml:space="preserve">        for i = 0 to N - 1:</w:t>
-      </w:r>
-    </w:p>
-    <w:p>
-      <w:r>
-        <w:t xml:space="preserve">            if indices[i] &lt; size of arrays[i]:</w:t>
-      </w:r>
-    </w:p>
-    <w:p>
-      <w:r>
-        <w:t xml:space="preserve">                allListsEmpty = false</w:t>
-      </w:r>
-    </w:p>
-    <w:p>
-      <w:r>
-        <w:t xml:space="preserve">                currentValue = arrays[i][indices[i]]</w:t>
-      </w:r>
-    </w:p>
-    <w:p>
-      <w:r>
-        <w:t xml:space="preserve">                if currentValue &lt; minValue:</w:t>
-      </w:r>
-    </w:p>
-    <w:p>
-      <w:r>
-        <w:t xml:space="preserve">                    minValue = currentValue</w:t>
-      </w:r>
-    </w:p>
-    <w:p>
-      <w:r>
-        <w:t xml:space="preserve">                    minIndex = i</w:t>
-      </w:r>
-    </w:p>
-    <w:p/>
-    <w:p>
-      <w:r>
-        <w:t xml:space="preserve">        if minIndex != -1:</w:t>
-      </w:r>
-    </w:p>
-    <w:p>
-      <w:r>
-        <w:t xml:space="preserve">            result.append(minValue)</w:t>
-      </w:r>
-    </w:p>
-    <w:p>
-      <w:r>
-        <w:t xml:space="preserve">            indices[minIndex]++</w:t>
-      </w:r>
-    </w:p>
-    <w:p/>
-    <w:p>
-      <w:r>
-        <w:t xml:space="preserve">    return result</w:t>
-      </w:r>
+        <w:t xml:space="preserve">    </w:t>
+      </w:r>
+      <w:proofErr w:type="spellStart"/>
+      <w:r>
+        <w:t>allListsEmpty</w:t>
+      </w:r>
+      <w:proofErr w:type="spellEnd"/>
+      <w:r>
+        <w:t xml:space="preserve"> = false</w:t>
+      </w:r>
+    </w:p>
+    <w:p/>
+    <w:p>
+      <w:r>
+        <w:t xml:space="preserve">    while not </w:t>
+      </w:r>
+      <w:proofErr w:type="spellStart"/>
+      <w:r>
+        <w:t>allListsEmpty</w:t>
+      </w:r>
+      <w:proofErr w:type="spellEnd"/>
+      <w:r>
+        <w:t>:</w:t>
+      </w:r>
+    </w:p>
+    <w:p>
+      <w:r>
+        <w:t xml:space="preserve">        </w:t>
+      </w:r>
+      <w:proofErr w:type="spellStart"/>
+      <w:r>
+        <w:t>allListsEmpty</w:t>
+      </w:r>
+      <w:proofErr w:type="spellEnd"/>
+      <w:r>
+        <w:t xml:space="preserve"> = true</w:t>
+      </w:r>
+    </w:p>
+    <w:p>
+      <w:r>
+        <w:t xml:space="preserve">        </w:t>
+      </w:r>
+      <w:proofErr w:type="spellStart"/>
+      <w:r>
+        <w:t>minValue</w:t>
+      </w:r>
+      <w:proofErr w:type="spellEnd"/>
+      <w:r>
+        <w:t xml:space="preserve"> = </w:t>
+      </w:r>
+      <w:proofErr w:type="spellStart"/>
+      <w:r>
+        <w:t>Integer.MAX_VALUE</w:t>
+      </w:r>
+      <w:proofErr w:type="spellEnd"/>
+    </w:p>
+    <w:p>
+      <w:r>
+        <w:t xml:space="preserve">        </w:t>
+      </w:r>
+      <w:proofErr w:type="spellStart"/>
+      <w:r>
+        <w:t>minIndex</w:t>
+      </w:r>
+      <w:proofErr w:type="spellEnd"/>
+      <w:r>
+        <w:t xml:space="preserve"> = -1</w:t>
+      </w:r>
+    </w:p>
+    <w:p/>
+    <w:p>
+      <w:r>
+        <w:t xml:space="preserve">        for </w:t>
+      </w:r>
+      <w:proofErr w:type="spellStart"/>
+      <w:r>
+        <w:t>i</w:t>
+      </w:r>
+      <w:proofErr w:type="spellEnd"/>
+      <w:r>
+        <w:t xml:space="preserve"> = 0 to N - 1:</w:t>
+      </w:r>
+    </w:p>
+    <w:p>
+      <w:r>
+        <w:t xml:space="preserve">            if indices[</w:t>
+      </w:r>
+      <w:proofErr w:type="spellStart"/>
+      <w:r>
+        <w:t>i</w:t>
+      </w:r>
+      <w:proofErr w:type="spellEnd"/>
+      <w:r>
+        <w:t>] &lt; size of arrays[</w:t>
+      </w:r>
+      <w:proofErr w:type="spellStart"/>
+      <w:r>
+        <w:t>i</w:t>
+      </w:r>
+      <w:proofErr w:type="spellEnd"/>
+      <w:r>
+        <w:t>]:</w:t>
+      </w:r>
+    </w:p>
+    <w:p>
+      <w:r>
+        <w:t xml:space="preserve">                </w:t>
+      </w:r>
+      <w:proofErr w:type="spellStart"/>
+      <w:r>
+        <w:t>allListsEmpty</w:t>
+      </w:r>
+      <w:proofErr w:type="spellEnd"/>
+      <w:r>
+        <w:t xml:space="preserve"> = false</w:t>
+      </w:r>
+    </w:p>
+    <w:p>
+      <w:r>
+        <w:t xml:space="preserve">                </w:t>
+      </w:r>
+      <w:proofErr w:type="spellStart"/>
+      <w:r>
+        <w:t>currentValue</w:t>
+      </w:r>
+      <w:proofErr w:type="spellEnd"/>
+      <w:r>
+        <w:t xml:space="preserve"> = arrays[</w:t>
+      </w:r>
+      <w:proofErr w:type="spellStart"/>
+      <w:r>
+        <w:t>i</w:t>
+      </w:r>
+      <w:proofErr w:type="spellEnd"/>
+      <w:r>
+        <w:t>][indices[</w:t>
+      </w:r>
+      <w:proofErr w:type="spellStart"/>
+      <w:r>
+        <w:t>i</w:t>
+      </w:r>
+      <w:proofErr w:type="spellEnd"/>
+      <w:r>
+        <w:t>]]</w:t>
+      </w:r>
+    </w:p>
+    <w:p>
+      <w:r>
+        <w:t xml:space="preserve">                if </w:t>
+      </w:r>
+      <w:proofErr w:type="spellStart"/>
+      <w:r>
+        <w:t>currentValue</w:t>
+      </w:r>
+      <w:proofErr w:type="spellEnd"/>
+      <w:r>
+        <w:t xml:space="preserve"> &lt; </w:t>
+      </w:r>
+      <w:proofErr w:type="spellStart"/>
+      <w:r>
+        <w:t>minValue</w:t>
+      </w:r>
+      <w:proofErr w:type="spellEnd"/>
+      <w:r>
+        <w:t>:</w:t>
+      </w:r>
+    </w:p>
+    <w:p>
+      <w:r>
+        <w:t xml:space="preserve">                    </w:t>
+      </w:r>
+      <w:proofErr w:type="spellStart"/>
+      <w:r>
+        <w:t>minValue</w:t>
+      </w:r>
+      <w:proofErr w:type="spellEnd"/>
+      <w:r>
+        <w:t xml:space="preserve"> = </w:t>
+      </w:r>
+      <w:proofErr w:type="spellStart"/>
+      <w:r>
+        <w:t>currentValue</w:t>
+      </w:r>
+      <w:proofErr w:type="spellEnd"/>
+    </w:p>
+    <w:p>
+      <w:r>
+        <w:t xml:space="preserve">                    </w:t>
+      </w:r>
+      <w:proofErr w:type="spellStart"/>
+      <w:r>
+        <w:t>minIndex</w:t>
+      </w:r>
+      <w:proofErr w:type="spellEnd"/>
+      <w:r>
+        <w:t xml:space="preserve"> = </w:t>
+      </w:r>
+      <w:proofErr w:type="spellStart"/>
+      <w:r>
+        <w:t>i</w:t>
+      </w:r>
+      <w:proofErr w:type="spellEnd"/>
+    </w:p>
+    <w:p/>
+    <w:p>
+      <w:r>
+        <w:t xml:space="preserve">        if </w:t>
+      </w:r>
+      <w:proofErr w:type="spellStart"/>
+      <w:proofErr w:type="gramStart"/>
+      <w:r>
+        <w:t>minIndex</w:t>
+      </w:r>
+      <w:proofErr w:type="spellEnd"/>
+      <w:r>
+        <w:t xml:space="preserve"> !</w:t>
+      </w:r>
+      <w:proofErr w:type="gramEnd"/>
+      <w:r>
+        <w:t>= -1:</w:t>
+      </w:r>
+    </w:p>
+    <w:p>
+      <w:r>
+        <w:t xml:space="preserve">            </w:t>
+      </w:r>
+      <w:proofErr w:type="spellStart"/>
+      <w:proofErr w:type="gramStart"/>
+      <w:r>
+        <w:t>result.append</w:t>
+      </w:r>
+      <w:proofErr w:type="spellEnd"/>
+      <w:proofErr w:type="gramEnd"/>
+      <w:r>
+        <w:t>(</w:t>
+      </w:r>
+      <w:proofErr w:type="spellStart"/>
+      <w:r>
+        <w:t>minValue</w:t>
+      </w:r>
+      <w:proofErr w:type="spellEnd"/>
+      <w:r>
+        <w:t>)</w:t>
+      </w:r>
+    </w:p>
+    <w:p>
+      <w:r>
+        <w:t xml:space="preserve">            indices[</w:t>
+      </w:r>
+      <w:proofErr w:type="spellStart"/>
+      <w:r>
+        <w:t>minIndex</w:t>
+      </w:r>
+      <w:proofErr w:type="spellEnd"/>
+      <w:r>
+        <w:t>]++</w:t>
+      </w:r>
+    </w:p>
+    <w:p/>
+    <w:p>
+      <w:r>
+        <w:t xml:space="preserve">    return </w:t>
+      </w:r>
+      <w:proofErr w:type="gramStart"/>
+      <w:r>
+        <w:t>result</w:t>
+      </w:r>
+      <w:proofErr w:type="gramEnd"/>
     </w:p>
     <w:p>
       <w:r>
@@ -207,22 +411,59 @@
     </w:p>
     <w:p>
       <w:r>
-        <w:t>Function main():</w:t>
-      </w:r>
-    </w:p>
-    <w:p>
-      <w:r>
-        <w:t xml:space="preserve">    inputFilePath = "path to the input file"</w:t>
-      </w:r>
-    </w:p>
-    <w:p>
-      <w:r>
-        <w:t xml:space="preserve">    fileScanner = create Scanner object for inputFilePath</w:t>
-      </w:r>
-    </w:p>
-    <w:p>
-      <w:r>
-        <w:t xml:space="preserve">    inputSortedList = create an empty list of lists</w:t>
+        <w:t xml:space="preserve">Function </w:t>
+      </w:r>
+      <w:proofErr w:type="gramStart"/>
+      <w:r>
+        <w:t>main(</w:t>
+      </w:r>
+      <w:proofErr w:type="gramEnd"/>
+      <w:r>
+        <w:t>):</w:t>
+      </w:r>
+    </w:p>
+    <w:p>
+      <w:r>
+        <w:t xml:space="preserve">    </w:t>
+      </w:r>
+      <w:proofErr w:type="spellStart"/>
+      <w:r>
+        <w:t>inputFilePath</w:t>
+      </w:r>
+      <w:proofErr w:type="spellEnd"/>
+      <w:r>
+        <w:t xml:space="preserve"> = "path to the input file"</w:t>
+      </w:r>
+    </w:p>
+    <w:p>
+      <w:r>
+        <w:t xml:space="preserve">    </w:t>
+      </w:r>
+      <w:proofErr w:type="spellStart"/>
+      <w:r>
+        <w:t>fileScanner</w:t>
+      </w:r>
+      <w:proofErr w:type="spellEnd"/>
+      <w:r>
+        <w:t xml:space="preserve"> = create Scanner object for </w:t>
+      </w:r>
+      <w:proofErr w:type="spellStart"/>
+      <w:r>
+        <w:t>inputFilePath</w:t>
+      </w:r>
+      <w:proofErr w:type="spellEnd"/>
+    </w:p>
+    <w:p>
+      <w:r>
+        <w:t xml:space="preserve">    </w:t>
+      </w:r>
+      <w:proofErr w:type="spellStart"/>
+      <w:r>
+        <w:t>inputSortedList</w:t>
+      </w:r>
+      <w:proofErr w:type="spellEnd"/>
+      <w:r>
+        <w:t xml:space="preserve"> = create an empty list of lists</w:t>
       </w:r>
     </w:p>
     <w:p/>
@@ -233,13 +474,26 @@
     </w:p>
     <w:p>
       <w:r>
-        <w:t xml:space="preserve">    while fileScanner has next line:</w:t>
-      </w:r>
-    </w:p>
-    <w:p>
-      <w:r>
-        <w:t xml:space="preserve">        line = read the next line from fileScanner</w:t>
-      </w:r>
+        <w:t xml:space="preserve">    while </w:t>
+      </w:r>
+      <w:proofErr w:type="spellStart"/>
+      <w:r>
+        <w:t>fileScanner</w:t>
+      </w:r>
+      <w:proofErr w:type="spellEnd"/>
+      <w:r>
+        <w:t xml:space="preserve"> has next line:</w:t>
+      </w:r>
+    </w:p>
+    <w:p>
+      <w:r>
+        <w:t xml:space="preserve">        line = read the next line from </w:t>
+      </w:r>
+      <w:proofErr w:type="spellStart"/>
+      <w:r>
+        <w:t>fileScanner</w:t>
+      </w:r>
+      <w:proofErr w:type="spellEnd"/>
     </w:p>
     <w:p>
       <w:r>
@@ -248,7 +502,15 @@
     </w:p>
     <w:p>
       <w:r>
-        <w:t xml:space="preserve">            continue  # Skip empty lines</w:t>
+        <w:t xml:space="preserve">            </w:t>
+      </w:r>
+      <w:proofErr w:type="gramStart"/>
+      <w:r>
+        <w:t>continue  #</w:t>
+      </w:r>
+      <w:proofErr w:type="gramEnd"/>
+      <w:r>
+        <w:t xml:space="preserve"> Skip empty lines</w:t>
       </w:r>
     </w:p>
     <w:p>
@@ -258,14 +520,27 @@
     </w:p>
     <w:p>
       <w:r>
-        <w:t xml:space="preserve">        innerList = create an empty list</w:t>
-      </w:r>
-    </w:p>
-    <w:p/>
-    <w:p>
-      <w:r>
-        <w:t xml:space="preserve">        # Convert the values to integers and add them to innerList</w:t>
-      </w:r>
+        <w:t xml:space="preserve">        </w:t>
+      </w:r>
+      <w:proofErr w:type="spellStart"/>
+      <w:r>
+        <w:t>innerList</w:t>
+      </w:r>
+      <w:proofErr w:type="spellEnd"/>
+      <w:r>
+        <w:t xml:space="preserve"> = create an empty list</w:t>
+      </w:r>
+    </w:p>
+    <w:p/>
+    <w:p>
+      <w:r>
+        <w:t xml:space="preserve">        # Convert the values to integers and add them to </w:t>
+      </w:r>
+      <w:proofErr w:type="spellStart"/>
+      <w:r>
+        <w:t>innerList</w:t>
+      </w:r>
+      <w:proofErr w:type="spellEnd"/>
     </w:p>
     <w:p>
       <w:r>
@@ -274,20 +549,55 @@
     </w:p>
     <w:p>
       <w:r>
-        <w:t xml:space="preserve">            append Integer.parseInt(value) to innerList</w:t>
-      </w:r>
-    </w:p>
-    <w:p/>
-    <w:p>
-      <w:r>
-        <w:t xml:space="preserve">        append innerList to inputSortedList</w:t>
-      </w:r>
-    </w:p>
-    <w:p/>
-    <w:p>
-      <w:r>
-        <w:t xml:space="preserve">    print "Input:", inputSortedList</w:t>
-      </w:r>
+        <w:t xml:space="preserve">            append </w:t>
+      </w:r>
+      <w:proofErr w:type="spellStart"/>
+      <w:r>
+        <w:t>Integer.parseInt</w:t>
+      </w:r>
+      <w:proofErr w:type="spellEnd"/>
+      <w:r>
+        <w:t xml:space="preserve">(value) to </w:t>
+      </w:r>
+      <w:proofErr w:type="spellStart"/>
+      <w:proofErr w:type="gramStart"/>
+      <w:r>
+        <w:t>innerList</w:t>
+      </w:r>
+      <w:proofErr w:type="spellEnd"/>
+      <w:proofErr w:type="gramEnd"/>
+    </w:p>
+    <w:p/>
+    <w:p>
+      <w:r>
+        <w:t xml:space="preserve">        append </w:t>
+      </w:r>
+      <w:proofErr w:type="spellStart"/>
+      <w:r>
+        <w:t>innerList</w:t>
+      </w:r>
+      <w:proofErr w:type="spellEnd"/>
+      <w:r>
+        <w:t xml:space="preserve"> to </w:t>
+      </w:r>
+      <w:proofErr w:type="spellStart"/>
+      <w:proofErr w:type="gramStart"/>
+      <w:r>
+        <w:t>inputSortedList</w:t>
+      </w:r>
+      <w:proofErr w:type="spellEnd"/>
+      <w:proofErr w:type="gramEnd"/>
+    </w:p>
+    <w:p/>
+    <w:p>
+      <w:r>
+        <w:t xml:space="preserve">    print "Input:", </w:t>
+      </w:r>
+      <w:proofErr w:type="spellStart"/>
+      <w:r>
+        <w:t>inputSortedList</w:t>
+      </w:r>
+      <w:proofErr w:type="spellEnd"/>
     </w:p>
     <w:p/>
     <w:p>
@@ -297,23 +607,78 @@
     </w:p>
     <w:p>
       <w:r>
-        <w:t xml:space="preserve">    mergedList = mergeNSortedArrayLists(inputSortedList)</w:t>
-      </w:r>
-    </w:p>
-    <w:p>
-      <w:r>
-        <w:t xml:space="preserve">    print "Sorted Array:", mergedList</w:t>
-      </w:r>
-    </w:p>
-    <w:p/>
-    <w:p>
-      <w:r>
-        <w:t xml:space="preserve">    finder = create a MedianFinder object</w:t>
-      </w:r>
-    </w:p>
-    <w:p>
-      <w:r>
-        <w:t xml:space="preserve">    median = finder.findMedian(mergedList)</w:t>
+        <w:t xml:space="preserve">    </w:t>
+      </w:r>
+      <w:proofErr w:type="spellStart"/>
+      <w:r>
+        <w:t>mergedList</w:t>
+      </w:r>
+      <w:proofErr w:type="spellEnd"/>
+      <w:r>
+        <w:t xml:space="preserve"> = </w:t>
+      </w:r>
+      <w:proofErr w:type="spellStart"/>
+      <w:r>
+        <w:t>mergeNSortedArrayLists</w:t>
+      </w:r>
+      <w:proofErr w:type="spellEnd"/>
+      <w:r>
+        <w:t>(</w:t>
+      </w:r>
+      <w:proofErr w:type="spellStart"/>
+      <w:r>
+        <w:t>inputSortedList</w:t>
+      </w:r>
+      <w:proofErr w:type="spellEnd"/>
+      <w:r>
+        <w:t>)</w:t>
+      </w:r>
+    </w:p>
+    <w:p>
+      <w:r>
+        <w:t xml:space="preserve">    print "Sorted Array:", </w:t>
+      </w:r>
+      <w:proofErr w:type="spellStart"/>
+      <w:r>
+        <w:t>mergedList</w:t>
+      </w:r>
+      <w:proofErr w:type="spellEnd"/>
+    </w:p>
+    <w:p/>
+    <w:p>
+      <w:r>
+        <w:t xml:space="preserve">    finder = create a </w:t>
+      </w:r>
+      <w:proofErr w:type="spellStart"/>
+      <w:r>
+        <w:t>MedianFinder</w:t>
+      </w:r>
+      <w:proofErr w:type="spellEnd"/>
+      <w:r>
+        <w:t xml:space="preserve"> object</w:t>
+      </w:r>
+    </w:p>
+    <w:p>
+      <w:r>
+        <w:t xml:space="preserve">    median = </w:t>
+      </w:r>
+      <w:proofErr w:type="spellStart"/>
+      <w:proofErr w:type="gramStart"/>
+      <w:r>
+        <w:t>finder.findMedian</w:t>
+      </w:r>
+      <w:proofErr w:type="spellEnd"/>
+      <w:proofErr w:type="gramEnd"/>
+      <w:r>
+        <w:t>(</w:t>
+      </w:r>
+      <w:proofErr w:type="spellStart"/>
+      <w:r>
+        <w:t>mergedList</w:t>
+      </w:r>
+      <w:proofErr w:type="spellEnd"/>
+      <w:r>
+        <w:t>)</w:t>
       </w:r>
     </w:p>
     <w:p>
@@ -349,7 +714,39 @@
           <w:b/>
           <w:bCs/>
         </w:rPr>
-        <w:t>Given there are N schools with x1,x2,x3,..., xn students respectively, what is the</w:t>
+        <w:t>Given there are N schools with x</w:t>
+      </w:r>
+      <w:proofErr w:type="gramStart"/>
+      <w:r>
+        <w:rPr>
+          <w:b/>
+          <w:bCs/>
+        </w:rPr>
+        <w:t>1,x</w:t>
+      </w:r>
+      <w:proofErr w:type="gramEnd"/>
+      <w:r>
+        <w:rPr>
+          <w:b/>
+          <w:bCs/>
+        </w:rPr>
+        <w:t xml:space="preserve">2,x3,..., </w:t>
+      </w:r>
+      <w:proofErr w:type="spellStart"/>
+      <w:r>
+        <w:rPr>
+          <w:b/>
+          <w:bCs/>
+        </w:rPr>
+        <w:t>xn</w:t>
+      </w:r>
+      <w:proofErr w:type="spellEnd"/>
+      <w:r>
+        <w:rPr>
+          <w:b/>
+          <w:bCs/>
+        </w:rPr>
+        <w:t xml:space="preserve"> students respectively, what is the</w:t>
       </w:r>
     </w:p>
     <w:p>
@@ -371,7 +768,31 @@
     <w:p/>
     <w:p>
       <w:r>
-        <w:t>The time complexity of the code for merging arrays of sizes x1, x2, x3, ..., xn is O(N * (x1 + x2 + x3 + ... + xn)), where N is the number of arrays.</w:t>
+        <w:t xml:space="preserve">The time complexity of the code for merging arrays of sizes x1, x2, x3, ..., </w:t>
+      </w:r>
+      <w:proofErr w:type="spellStart"/>
+      <w:r>
+        <w:t>xn</w:t>
+      </w:r>
+      <w:proofErr w:type="spellEnd"/>
+      <w:r>
+        <w:t xml:space="preserve"> is </w:t>
+      </w:r>
+      <w:proofErr w:type="gramStart"/>
+      <w:r>
+        <w:t>O(</w:t>
+      </w:r>
+      <w:proofErr w:type="gramEnd"/>
+      <w:r>
+        <w:t xml:space="preserve">N * (x1 + x2 + x3 + ... + </w:t>
+      </w:r>
+      <w:proofErr w:type="spellStart"/>
+      <w:r>
+        <w:t>xn</w:t>
+      </w:r>
+      <w:proofErr w:type="spellEnd"/>
+      <w:r>
+        <w:t>)), where N is the number of arrays.</w:t>
       </w:r>
     </w:p>
     <w:p/>
@@ -380,7 +801,15 @@
         <w:t xml:space="preserve">In other words, </w:t>
       </w:r>
       <w:r>
-        <w:t xml:space="preserve">The time complexity of the code is O(M + N), where M is the sum of the </w:t>
+        <w:t xml:space="preserve">The time complexity of the code is </w:t>
+      </w:r>
+      <w:proofErr w:type="gramStart"/>
+      <w:r>
+        <w:t>O(</w:t>
+      </w:r>
+      <w:proofErr w:type="gramEnd"/>
+      <w:r>
+        <w:t xml:space="preserve">M + N), where M is the sum of the </w:t>
       </w:r>
       <w:r>
         <w:t>students</w:t>
@@ -418,6 +847,173 @@
     </w:p>
     <w:p>
       <w:pPr>
+        <w:tabs>
+          <w:tab w:val="left" w:pos="560"/>
+          <w:tab w:val="left" w:pos="1120"/>
+          <w:tab w:val="left" w:pos="1680"/>
+          <w:tab w:val="left" w:pos="2240"/>
+          <w:tab w:val="left" w:pos="2800"/>
+          <w:tab w:val="left" w:pos="3360"/>
+          <w:tab w:val="left" w:pos="3920"/>
+          <w:tab w:val="left" w:pos="4480"/>
+          <w:tab w:val="left" w:pos="5040"/>
+          <w:tab w:val="left" w:pos="5600"/>
+          <w:tab w:val="left" w:pos="6160"/>
+          <w:tab w:val="left" w:pos="6720"/>
+        </w:tabs>
+        <w:autoSpaceDE w:val="0"/>
+        <w:autoSpaceDN w:val="0"/>
+        <w:adjustRightInd w:val="0"/>
+        <w:rPr>
+          <w:rFonts w:ascii="Helvetica" w:hAnsi="Helvetica" w:cs="Helvetica"/>
+          <w:b/>
+          <w:bCs/>
+          <w:color w:val="000000"/>
+          <w:kern w:val="0"/>
+        </w:rPr>
+      </w:pPr>
+      <w:r>
+        <w:rPr>
+          <w:rFonts w:ascii="Helvetica" w:hAnsi="Helvetica" w:cs="Helvetica"/>
+          <w:b/>
+          <w:bCs/>
+          <w:color w:val="000000"/>
+          <w:kern w:val="0"/>
+        </w:rPr>
+        <w:t>c. P</w:t>
+      </w:r>
+      <w:r>
+        <w:rPr>
+          <w:rFonts w:ascii="Helvetica" w:hAnsi="Helvetica" w:cs="Helvetica"/>
+          <w:b/>
+          <w:bCs/>
+          <w:color w:val="000000"/>
+          <w:kern w:val="0"/>
+        </w:rPr>
+        <w:t xml:space="preserve">rovide documentation </w:t>
+      </w:r>
+      <w:r>
+        <w:rPr>
+          <w:rFonts w:ascii="Helvetica" w:hAnsi="Helvetica" w:cs="Helvetica"/>
+          <w:b/>
+          <w:bCs/>
+          <w:color w:val="000000"/>
+          <w:kern w:val="0"/>
+        </w:rPr>
+        <w:t>on how</w:t>
+      </w:r>
+      <w:r>
+        <w:rPr>
+          <w:rFonts w:ascii="Helvetica" w:hAnsi="Helvetica" w:cs="Helvetica"/>
+          <w:b/>
+          <w:bCs/>
+          <w:color w:val="000000"/>
+          <w:kern w:val="0"/>
+        </w:rPr>
+        <w:t xml:space="preserve"> your algorithm works.</w:t>
+      </w:r>
+    </w:p>
+    <w:p>
+      <w:pPr>
+        <w:tabs>
+          <w:tab w:val="left" w:pos="560"/>
+          <w:tab w:val="left" w:pos="1120"/>
+          <w:tab w:val="left" w:pos="1680"/>
+          <w:tab w:val="left" w:pos="2240"/>
+          <w:tab w:val="left" w:pos="2800"/>
+          <w:tab w:val="left" w:pos="3360"/>
+          <w:tab w:val="left" w:pos="3920"/>
+          <w:tab w:val="left" w:pos="4480"/>
+          <w:tab w:val="left" w:pos="5040"/>
+          <w:tab w:val="left" w:pos="5600"/>
+          <w:tab w:val="left" w:pos="6160"/>
+          <w:tab w:val="left" w:pos="6720"/>
+        </w:tabs>
+        <w:autoSpaceDE w:val="0"/>
+        <w:autoSpaceDN w:val="0"/>
+        <w:adjustRightInd w:val="0"/>
+      </w:pPr>
+      <w:r>
+        <w:t xml:space="preserve">The algorithm implemented is a variation of the Merge </w:t>
+      </w:r>
+      <w:r>
+        <w:t>sort (</w:t>
+      </w:r>
+      <w:r>
+        <w:t>or Merge-Merge) Algorithm. The merge algorithm is commonly used to combine two or more sorted sequences into a single sorted sequence. In this specific code, it's extended to merge multiple (more than two) sorted lists.</w:t>
+      </w:r>
+    </w:p>
+    <w:p>
+      <w:pPr>
+        <w:tabs>
+          <w:tab w:val="left" w:pos="560"/>
+          <w:tab w:val="left" w:pos="1120"/>
+          <w:tab w:val="left" w:pos="1680"/>
+          <w:tab w:val="left" w:pos="2240"/>
+          <w:tab w:val="left" w:pos="2800"/>
+          <w:tab w:val="left" w:pos="3360"/>
+          <w:tab w:val="left" w:pos="3920"/>
+          <w:tab w:val="left" w:pos="4480"/>
+          <w:tab w:val="left" w:pos="5040"/>
+          <w:tab w:val="left" w:pos="5600"/>
+          <w:tab w:val="left" w:pos="6160"/>
+          <w:tab w:val="left" w:pos="6720"/>
+        </w:tabs>
+        <w:autoSpaceDE w:val="0"/>
+        <w:autoSpaceDN w:val="0"/>
+        <w:adjustRightInd w:val="0"/>
+      </w:pPr>
+    </w:p>
+    <w:p>
+      <w:pPr>
+        <w:tabs>
+          <w:tab w:val="left" w:pos="560"/>
+          <w:tab w:val="left" w:pos="1120"/>
+          <w:tab w:val="left" w:pos="1680"/>
+          <w:tab w:val="left" w:pos="2240"/>
+          <w:tab w:val="left" w:pos="2800"/>
+          <w:tab w:val="left" w:pos="3360"/>
+          <w:tab w:val="left" w:pos="3920"/>
+          <w:tab w:val="left" w:pos="4480"/>
+          <w:tab w:val="left" w:pos="5040"/>
+          <w:tab w:val="left" w:pos="5600"/>
+          <w:tab w:val="left" w:pos="6160"/>
+          <w:tab w:val="left" w:pos="6720"/>
+        </w:tabs>
+        <w:autoSpaceDE w:val="0"/>
+        <w:autoSpaceDN w:val="0"/>
+        <w:adjustRightInd w:val="0"/>
+      </w:pPr>
+      <w:r>
+        <w:t>The main idea of the merge algorithm is to select the smallest available element from all the input lists in each step, ensuring that the merged list remains sorted without the need to sort</w:t>
+      </w:r>
+      <w:r>
+        <w:t>.</w:t>
+      </w:r>
+    </w:p>
+    <w:p>
+      <w:pPr>
+        <w:tabs>
+          <w:tab w:val="left" w:pos="560"/>
+          <w:tab w:val="left" w:pos="1120"/>
+          <w:tab w:val="left" w:pos="1680"/>
+          <w:tab w:val="left" w:pos="2240"/>
+          <w:tab w:val="left" w:pos="2800"/>
+          <w:tab w:val="left" w:pos="3360"/>
+          <w:tab w:val="left" w:pos="3920"/>
+          <w:tab w:val="left" w:pos="4480"/>
+          <w:tab w:val="left" w:pos="5040"/>
+          <w:tab w:val="left" w:pos="5600"/>
+          <w:tab w:val="left" w:pos="6160"/>
+          <w:tab w:val="left" w:pos="6720"/>
+        </w:tabs>
+        <w:autoSpaceDE w:val="0"/>
+        <w:autoSpaceDN w:val="0"/>
+        <w:adjustRightInd w:val="0"/>
+      </w:pPr>
+    </w:p>
+    <w:p>
+      <w:pPr>
         <w:rPr>
           <w:b/>
           <w:bCs/>
@@ -471,7 +1067,15 @@
     <w:p/>
     <w:p>
       <w:r>
-        <w:t>Function: `mergeNSortedArrayLists`</w:t>
+        <w:t>Function: `</w:t>
+      </w:r>
+      <w:proofErr w:type="spellStart"/>
+      <w:r>
+        <w:t>mergeNSortedArrayLists</w:t>
+      </w:r>
+      <w:proofErr w:type="spellEnd"/>
+      <w:r>
+        <w:t>`</w:t>
       </w:r>
     </w:p>
     <w:p/>
@@ -487,7 +1091,15 @@
         <w:t>Input</w:t>
       </w:r>
       <w:r>
-        <w:t>: `List&lt;List&lt;Integer&gt;&gt; arrays` - A list of N sorted lists, where each inner list represents a sorted array of integers.</w:t>
+        <w:t xml:space="preserve">: `List&lt;List&lt;Integer&gt;&gt; arrays` - A list of </w:t>
+      </w:r>
+      <w:proofErr w:type="gramStart"/>
+      <w:r>
+        <w:t>N</w:t>
+      </w:r>
+      <w:proofErr w:type="gramEnd"/>
+      <w:r>
+        <w:t xml:space="preserve"> sorted lists, where each inner list represents a sorted array of integers.</w:t>
       </w:r>
     </w:p>
     <w:p>
@@ -526,86 +1138,214 @@
     <w:p/>
     <w:p>
       <w:r>
+        <w:t>1. Initialize an empty result list `result` that will store the merged elements.</w:t>
+      </w:r>
+    </w:p>
+    <w:p/>
+    <w:p>
+      <w:r>
+        <w:t xml:space="preserve">2. Create an array </w:t>
+      </w:r>
+      <w:r>
+        <w:t xml:space="preserve">of </w:t>
+      </w:r>
+      <w:r>
+        <w:t>`indices` to keep track of the current position (index) in each input list. Initialize all indices to 0.</w:t>
+      </w:r>
+    </w:p>
+    <w:p/>
+    <w:p>
+      <w:r>
+        <w:t xml:space="preserve">3. Create a </w:t>
+      </w:r>
+      <w:proofErr w:type="spellStart"/>
+      <w:r>
+        <w:t>boolean</w:t>
+      </w:r>
+      <w:proofErr w:type="spellEnd"/>
+      <w:r>
+        <w:t xml:space="preserve"> variable `</w:t>
+      </w:r>
+      <w:proofErr w:type="spellStart"/>
+      <w:r>
+        <w:t>allListsEmpty</w:t>
+      </w:r>
+      <w:proofErr w:type="spellEnd"/>
+      <w:r>
+        <w:t>` and set it to `false`. This variable will help determine when all input lists are exhausted.</w:t>
+      </w:r>
+    </w:p>
+    <w:p/>
+    <w:p>
+      <w:r>
+        <w:t>4. Start a timer to measure the runtime.</w:t>
+      </w:r>
+    </w:p>
+    <w:p/>
+    <w:p>
+      <w:r>
+        <w:t>5. Enter a loop that continues until `</w:t>
+      </w:r>
+      <w:proofErr w:type="spellStart"/>
+      <w:r>
+        <w:t>allListsEmpty</w:t>
+      </w:r>
+      <w:proofErr w:type="spellEnd"/>
+      <w:r>
+        <w:t>` is `true`, meaning that all input lists have been fully processed.</w:t>
+      </w:r>
+    </w:p>
+    <w:p/>
+    <w:p>
+      <w:r>
+        <w:t>6. Inside the loop, initialize `</w:t>
+      </w:r>
+      <w:proofErr w:type="spellStart"/>
+      <w:r>
+        <w:t>minValue</w:t>
+      </w:r>
+      <w:proofErr w:type="spellEnd"/>
+      <w:r>
+        <w:t>` to `</w:t>
+      </w:r>
+      <w:proofErr w:type="spellStart"/>
+      <w:r>
+        <w:t>Integer.MAX_VALUE</w:t>
+      </w:r>
+      <w:proofErr w:type="spellEnd"/>
+      <w:r>
+        <w:t>` and `</w:t>
+      </w:r>
+      <w:proofErr w:type="spellStart"/>
+      <w:r>
+        <w:t>minIndex</w:t>
+      </w:r>
+      <w:proofErr w:type="spellEnd"/>
+      <w:r>
+        <w:t>` to -1. These variables will keep track of the smallest value among the heads of the input lists and the index of the list from which the smallest value was taken.</w:t>
+      </w:r>
+    </w:p>
+    <w:p/>
+    <w:p>
+      <w:r>
+        <w:t>7. Iterate over each input list using a for loop.</w:t>
+      </w:r>
+    </w:p>
+    <w:p/>
+    <w:p>
+      <w:r>
+        <w:t>8. For each list, check if the corresponding index (`indices[</w:t>
+      </w:r>
+      <w:proofErr w:type="spellStart"/>
+      <w:r>
+        <w:t>i</w:t>
+      </w:r>
+      <w:proofErr w:type="spellEnd"/>
+      <w:r>
+        <w:t>]`) is within the bounds of the list. If it is, this list is not empty.</w:t>
+      </w:r>
+    </w:p>
+    <w:p/>
+    <w:p>
+      <w:r>
+        <w:t>9. If the list is not empty, retrieve the value at the current index in that list and compare it to `</w:t>
+      </w:r>
+      <w:proofErr w:type="spellStart"/>
+      <w:r>
+        <w:t>minValue</w:t>
+      </w:r>
+      <w:proofErr w:type="spellEnd"/>
+      <w:r>
+        <w:t>`. If the current value is smaller, update `</w:t>
+      </w:r>
+      <w:proofErr w:type="spellStart"/>
+      <w:r>
+        <w:t>minValue</w:t>
+      </w:r>
+      <w:proofErr w:type="spellEnd"/>
+      <w:r>
+        <w:t>` and `</w:t>
+      </w:r>
+      <w:proofErr w:type="spellStart"/>
+      <w:r>
+        <w:t>minIndex</w:t>
+      </w:r>
+      <w:proofErr w:type="spellEnd"/>
+      <w:r>
+        <w:t>`.</w:t>
+      </w:r>
+    </w:p>
+    <w:p/>
+    <w:p>
+      <w:r>
+        <w:t>10. After processing all lists, you will have found the smallest value among the heads of the input lists.</w:t>
+      </w:r>
+    </w:p>
+    <w:p/>
+    <w:p>
+      <w:r>
+        <w:t>11. If `</w:t>
+      </w:r>
+      <w:proofErr w:type="spellStart"/>
+      <w:r>
+        <w:t>minIndex</w:t>
+      </w:r>
+      <w:proofErr w:type="spellEnd"/>
+      <w:r>
+        <w:t>` is not -1 (meaning a valid minimum value was found), add `</w:t>
+      </w:r>
+      <w:proofErr w:type="spellStart"/>
+      <w:r>
+        <w:t>minValue</w:t>
+      </w:r>
+      <w:proofErr w:type="spellEnd"/>
+      <w:r>
+        <w:t>` to the `result` list and increment the index for that list (`indices[</w:t>
+      </w:r>
+      <w:proofErr w:type="spellStart"/>
+      <w:r>
+        <w:t>minIndex</w:t>
+      </w:r>
+      <w:proofErr w:type="spellEnd"/>
+      <w:r>
+        <w:t>]`) to move to the next value in that list.</w:t>
+      </w:r>
+    </w:p>
+    <w:p/>
+    <w:p>
+      <w:r>
+        <w:t>12. Check if all input lists are empty by inspecting the `</w:t>
+      </w:r>
+      <w:proofErr w:type="spellStart"/>
+      <w:r>
+        <w:t>allListsEmpty</w:t>
+      </w:r>
+      <w:proofErr w:type="spellEnd"/>
+      <w:r>
+        <w:t>` flag. If any list is not empty, set `</w:t>
+      </w:r>
+      <w:proofErr w:type="spellStart"/>
+      <w:r>
+        <w:t>allListsEmpty</w:t>
+      </w:r>
+      <w:proofErr w:type="spellEnd"/>
+      <w:r>
+        <w:t>` to `false`.</w:t>
+      </w:r>
+    </w:p>
+    <w:p/>
+    <w:p>
+      <w:r>
         <w:lastRenderedPageBreak/>
-        <w:t>1. Initialize an empty result list `result` that will store the merged elements.</w:t>
-      </w:r>
-    </w:p>
-    <w:p/>
-    <w:p>
-      <w:r>
-        <w:t xml:space="preserve">2. Create an array </w:t>
-      </w:r>
-      <w:r>
-        <w:t xml:space="preserve">of </w:t>
-      </w:r>
-      <w:r>
-        <w:t>`indices` to keep track of the current position (index) in each input list. Initialize all indices to 0.</w:t>
-      </w:r>
-    </w:p>
-    <w:p/>
-    <w:p>
-      <w:r>
-        <w:t>3. Create a boolean variable `allListsEmpty` and set it to `false`. This variable will help determine when all input lists are exhausted.</w:t>
-      </w:r>
-    </w:p>
-    <w:p/>
-    <w:p>
-      <w:r>
-        <w:t>4. Start a timer to measure the runtime.</w:t>
-      </w:r>
-    </w:p>
-    <w:p/>
-    <w:p>
-      <w:r>
-        <w:t>5. Enter a loop that continues until `allListsEmpty` is `true`, meaning that all input lists have been fully processed.</w:t>
-      </w:r>
-    </w:p>
-    <w:p/>
-    <w:p>
-      <w:r>
-        <w:t>6. Inside the loop, initialize `minValue` to `Integer.MAX_VALUE` and `minIndex` to -1. These variables will keep track of the smallest value among the heads of the input lists and the index of the list from which the smallest value was taken.</w:t>
-      </w:r>
-    </w:p>
-    <w:p/>
-    <w:p>
-      <w:r>
-        <w:t>7. Iterate over each input list using a for loop.</w:t>
-      </w:r>
-    </w:p>
-    <w:p/>
-    <w:p>
-      <w:r>
-        <w:t>8. For each list, check if the corresponding index (`indices[i]`) is within the bounds of the list. If it is, this list is not empty.</w:t>
-      </w:r>
-    </w:p>
-    <w:p/>
-    <w:p>
-      <w:r>
-        <w:t>9. If the list is not empty, retrieve the value at the current index in that list and compare it to `minValue`. If the current value is smaller, update `minValue` and `minIndex`.</w:t>
-      </w:r>
-    </w:p>
-    <w:p/>
-    <w:p>
-      <w:r>
-        <w:t>10. After processing all lists, you will have found the smallest value among the heads of the input lists.</w:t>
-      </w:r>
-    </w:p>
-    <w:p/>
-    <w:p>
-      <w:r>
-        <w:t>11. If `minIndex` is not -1 (meaning a valid minimum value was found), add `minValue` to the `result` list and increment the index for that list (`indices[minIndex]`) to move to the next value in that list.</w:t>
-      </w:r>
-    </w:p>
-    <w:p/>
-    <w:p>
-      <w:r>
-        <w:t>12. Check if all input lists are empty by inspecting the `allListsEmpty` flag. If any list is not empty, set `allListsEmpty` to `false`.</w:t>
-      </w:r>
-    </w:p>
-    <w:p/>
-    <w:p>
-      <w:r>
-        <w:t>13. The loop repeats until `allListsEmpty` becomes `true`, at which point all input lists have been fully processed.</w:t>
+        <w:t>13. The loop repeats until `</w:t>
+      </w:r>
+      <w:proofErr w:type="spellStart"/>
+      <w:r>
+        <w:t>allListsEmpty</w:t>
+      </w:r>
+      <w:proofErr w:type="spellEnd"/>
+      <w:r>
+        <w:t>` becomes `true`, at which point all input lists have been fully processed.</w:t>
       </w:r>
     </w:p>
     <w:p/>
@@ -649,7 +1389,6 @@
     <w:p/>
     <w:p>
       <w:r>
-        <w:lastRenderedPageBreak/>
         <w:t>After merging the input lists, the code proceeds to find the median of the merged list.</w:t>
       </w:r>
     </w:p>
@@ -663,7 +1402,15 @@
         <w:t>Function</w:t>
       </w:r>
       <w:r>
-        <w:t>: `findMedian`</w:t>
+        <w:t>: `</w:t>
+      </w:r>
+      <w:proofErr w:type="spellStart"/>
+      <w:r>
+        <w:t>findMedian</w:t>
+      </w:r>
+      <w:proofErr w:type="spellEnd"/>
+      <w:r>
+        <w:t>`</w:t>
       </w:r>
     </w:p>
     <w:p/>
@@ -679,7 +1426,15 @@
         <w:t>Input</w:t>
       </w:r>
       <w:r>
-        <w:t>: `List&lt;Integer&gt; sortedList` - A sorted list of integers.</w:t>
+        <w:t xml:space="preserve">: `List&lt;Integer&gt; </w:t>
+      </w:r>
+      <w:proofErr w:type="spellStart"/>
+      <w:r>
+        <w:t>sortedList</w:t>
+      </w:r>
+      <w:proofErr w:type="spellEnd"/>
+      <w:r>
+        <w:t>` - A sorted list of integers.</w:t>
       </w:r>
     </w:p>
     <w:p>
@@ -718,7 +1473,20 @@
     <w:p/>
     <w:p>
       <w:r>
-        <w:t>1. Calculate the total size of the merged list using `sortedList.size()`.</w:t>
+        <w:t>1. Calculate the total size of the merged list using `</w:t>
+      </w:r>
+      <w:proofErr w:type="spellStart"/>
+      <w:r>
+        <w:t>sortedList.size</w:t>
+      </w:r>
+      <w:proofErr w:type="spellEnd"/>
+      <w:proofErr w:type="gramStart"/>
+      <w:r>
+        <w:t>()`</w:t>
+      </w:r>
+      <w:proofErr w:type="gramEnd"/>
+      <w:r>
+        <w:t>.</w:t>
       </w:r>
     </w:p>
     <w:p/>
@@ -730,13 +1498,29 @@
     <w:p/>
     <w:p>
       <w:r>
-        <w:t>3. If the total size is even (i.e., `totalSize % 2 == 0`), return the average of the two middle elements. This is done by retrieving the elements at indices `middle - 1` and `middle`, summing them, and dividing by 2.0 to ensure a floating-point result.</w:t>
-      </w:r>
-    </w:p>
-    <w:p/>
-    <w:p>
-      <w:r>
-        <w:t>4. If the total size is odd, simply return the middle element, which can be obtained using `sortedList.get(middle)`.</w:t>
+        <w:t>3. If the total size is even (i.e., `</w:t>
+      </w:r>
+      <w:proofErr w:type="spellStart"/>
+      <w:r>
+        <w:t>totalSize</w:t>
+      </w:r>
+      <w:proofErr w:type="spellEnd"/>
+      <w:r>
+        <w:t xml:space="preserve"> % 2 == 0`), return the average of the two middle elements. This is done by retrieving the elements at indices `middle - 1` and `middle`, summing them, and dividing by 2.0 to ensure a floating-point result.</w:t>
+      </w:r>
+    </w:p>
+    <w:p/>
+    <w:p>
+      <w:r>
+        <w:t>4. If the total size is odd, simply return the middle element, which can be obtained using `</w:t>
+      </w:r>
+      <w:proofErr w:type="spellStart"/>
+      <w:r>
+        <w:t>sortedList.get</w:t>
+      </w:r>
+      <w:proofErr w:type="spellEnd"/>
+      <w:r>
+        <w:t>(middle)`.</w:t>
       </w:r>
     </w:p>
     <w:p/>
@@ -774,19 +1558,43 @@
     <w:p/>
     <w:p>
       <w:r>
-        <w:t>1. It reads the input data from a file and stores it in a list of lists (`inputSortedList`).</w:t>
-      </w:r>
-    </w:p>
-    <w:p/>
-    <w:p>
-      <w:r>
-        <w:t>2. The code then merges the input lists using the `mergeNSortedArrayLists` function and measures the runtime for this operation.</w:t>
-      </w:r>
-    </w:p>
-    <w:p/>
-    <w:p>
-      <w:r>
-        <w:t>3. After merging, it calculates the median using the `findMedian` function and displays both the merged list and the calculated median.</w:t>
+        <w:t>1. It reads the input data from a file and stores it in a list of lists (`</w:t>
+      </w:r>
+      <w:proofErr w:type="spellStart"/>
+      <w:r>
+        <w:t>inputSortedList</w:t>
+      </w:r>
+      <w:proofErr w:type="spellEnd"/>
+      <w:r>
+        <w:t>`).</w:t>
+      </w:r>
+    </w:p>
+    <w:p/>
+    <w:p>
+      <w:r>
+        <w:t>2. The code then merges the input lists using the `</w:t>
+      </w:r>
+      <w:proofErr w:type="spellStart"/>
+      <w:r>
+        <w:t>mergeNSortedArrayLists</w:t>
+      </w:r>
+      <w:proofErr w:type="spellEnd"/>
+      <w:r>
+        <w:t>` function and measures the runtime for this operation.</w:t>
+      </w:r>
+    </w:p>
+    <w:p/>
+    <w:p>
+      <w:r>
+        <w:t>3. After merging, it calculates the median using the `</w:t>
+      </w:r>
+      <w:proofErr w:type="spellStart"/>
+      <w:r>
+        <w:t>findMedian</w:t>
+      </w:r>
+      <w:proofErr w:type="spellEnd"/>
+      <w:r>
+        <w:t>` function and displays both the merged list and the calculated median.</w:t>
       </w:r>
     </w:p>
     <w:p/>
@@ -831,7 +1639,15 @@
     </w:p>
     <w:p>
       <w:r>
-        <w:t>- ChatGPT -&gt; For Quick Snippets</w:t>
+        <w:t xml:space="preserve">- </w:t>
+      </w:r>
+      <w:proofErr w:type="spellStart"/>
+      <w:r>
+        <w:t>ChatGPT</w:t>
+      </w:r>
+      <w:proofErr w:type="spellEnd"/>
+      <w:r>
+        <w:t xml:space="preserve"> -&gt; For Quick Snippets</w:t>
       </w:r>
     </w:p>
     <w:p>

</xml_diff>